<commit_message>
changed graduate student title
</commit_message>
<xml_diff>
--- a/Resume_2016-choisoyo.docx
+++ b/Resume_2016-choisoyo.docx
@@ -1,6 +1,6 @@
 
 <file path=word/document.xml><?xml version="1.0" encoding="utf-8"?>
-<w:document xmlns:wpc="http://schemas.microsoft.com/office/word/2010/wordprocessingCanvas" xmlns:mc="http://schemas.openxmlformats.org/markup-compatibility/2006" xmlns:o="urn:schemas-microsoft-com:office:office" xmlns:r="http://schemas.openxmlformats.org/officeDocument/2006/relationships" xmlns:m="http://schemas.openxmlformats.org/officeDocument/2006/math" xmlns:v="urn:schemas-microsoft-com:vml" xmlns:wp14="http://schemas.microsoft.com/office/word/2010/wordprocessingDrawing" xmlns:wp="http://schemas.openxmlformats.org/drawingml/2006/wordprocessingDrawing" xmlns:w10="urn:schemas-microsoft-com:office:word" xmlns:w="http://schemas.openxmlformats.org/wordprocessingml/2006/main" xmlns:w14="http://schemas.microsoft.com/office/word/2010/wordml" xmlns:w15="http://schemas.microsoft.com/office/word/2012/wordml" xmlns:wpg="http://schemas.microsoft.com/office/word/2010/wordprocessingGroup" xmlns:wpi="http://schemas.microsoft.com/office/word/2010/wordprocessingInk" xmlns:wne="http://schemas.microsoft.com/office/word/2006/wordml" xmlns:wps="http://schemas.microsoft.com/office/word/2010/wordprocessingShape" mc:Ignorable="w14 w15 wp14">
+<w:document xmlns:wpc="http://schemas.microsoft.com/office/word/2010/wordprocessingCanvas" xmlns:cx="http://schemas.microsoft.com/office/drawing/2014/chartex" xmlns:cx1="http://schemas.microsoft.com/office/drawing/2015/9/8/chartex" xmlns:mc="http://schemas.openxmlformats.org/markup-compatibility/2006" xmlns:o="urn:schemas-microsoft-com:office:office" xmlns:r="http://schemas.openxmlformats.org/officeDocument/2006/relationships" xmlns:m="http://schemas.openxmlformats.org/officeDocument/2006/math" xmlns:v="urn:schemas-microsoft-com:vml" xmlns:wp14="http://schemas.microsoft.com/office/word/2010/wordprocessingDrawing" xmlns:wp="http://schemas.openxmlformats.org/drawingml/2006/wordprocessingDrawing" xmlns:w10="urn:schemas-microsoft-com:office:word" xmlns:w="http://schemas.openxmlformats.org/wordprocessingml/2006/main" xmlns:w14="http://schemas.microsoft.com/office/word/2010/wordml" xmlns:w15="http://schemas.microsoft.com/office/word/2012/wordml" xmlns:w16se="http://schemas.microsoft.com/office/word/2015/wordml/symex" xmlns:wpg="http://schemas.microsoft.com/office/word/2010/wordprocessingGroup" xmlns:wpi="http://schemas.microsoft.com/office/word/2010/wordprocessingInk" xmlns:wne="http://schemas.microsoft.com/office/word/2006/wordml" xmlns:wps="http://schemas.microsoft.com/office/word/2010/wordprocessingShape" mc:Ignorable="w14 w15 w16se wp14">
   <w:body>
     <w:p>
       <w:pPr>
@@ -198,7 +198,17 @@
           <w:sz w:val="24"/>
           <w:szCs w:val="24"/>
         </w:rPr>
-        <w:t>Ph.D. Candidate in Neuroscience</w:t>
+        <w:t>Graduate Student</w:t>
+      </w:r>
+      <w:bookmarkStart w:id="0" w:name="_GoBack"/>
+      <w:bookmarkEnd w:id="0"/>
+      <w:r>
+        <w:rPr>
+          <w:rFonts w:ascii="Times New Roman" w:hAnsi="Times New Roman" w:cs="Times New Roman"/>
+          <w:sz w:val="24"/>
+          <w:szCs w:val="24"/>
+        </w:rPr>
+        <w:t xml:space="preserve"> in Neuroscience</w:t>
       </w:r>
     </w:p>
     <w:p>
@@ -722,23 +732,13 @@
           <w:szCs w:val="24"/>
         </w:rPr>
       </w:pPr>
-      <w:proofErr w:type="spellStart"/>
-      <w:r>
-        <w:rPr>
-          <w:rFonts w:ascii="Times New Roman" w:hAnsi="Times New Roman" w:cs="Times New Roman"/>
-          <w:sz w:val="24"/>
-          <w:szCs w:val="24"/>
-        </w:rPr>
-        <w:t>Biomedial</w:t>
-      </w:r>
-      <w:proofErr w:type="spellEnd"/>
-      <w:r>
-        <w:rPr>
-          <w:rFonts w:ascii="Times New Roman" w:hAnsi="Times New Roman" w:cs="Times New Roman"/>
-          <w:sz w:val="24"/>
-          <w:szCs w:val="24"/>
-        </w:rPr>
-        <w:t xml:space="preserve"> Imaging Group,</w:t>
+      <w:r>
+        <w:rPr>
+          <w:rFonts w:ascii="Times New Roman" w:hAnsi="Times New Roman" w:cs="Times New Roman"/>
+          <w:sz w:val="24"/>
+          <w:szCs w:val="24"/>
+        </w:rPr>
+        <w:t>Biomedial Imaging Group,</w:t>
       </w:r>
       <w:r>
         <w:rPr>
@@ -904,23 +904,13 @@
           <w:szCs w:val="24"/>
         </w:rPr>
       </w:pPr>
-      <w:proofErr w:type="spellStart"/>
-      <w:r>
-        <w:rPr>
-          <w:rFonts w:ascii="Times New Roman" w:hAnsi="Times New Roman" w:cs="Times New Roman"/>
-          <w:sz w:val="24"/>
-          <w:szCs w:val="24"/>
-        </w:rPr>
-        <w:t>Dornsife</w:t>
-      </w:r>
-      <w:proofErr w:type="spellEnd"/>
-      <w:r>
-        <w:rPr>
-          <w:rFonts w:ascii="Times New Roman" w:hAnsi="Times New Roman" w:cs="Times New Roman"/>
-          <w:sz w:val="24"/>
-          <w:szCs w:val="24"/>
-        </w:rPr>
-        <w:t xml:space="preserve"> Neuroimaging Center</w:t>
+      <w:r>
+        <w:rPr>
+          <w:rFonts w:ascii="Times New Roman" w:hAnsi="Times New Roman" w:cs="Times New Roman"/>
+          <w:sz w:val="24"/>
+          <w:szCs w:val="24"/>
+        </w:rPr>
+        <w:t>Dornsife Neuroimaging Center</w:t>
       </w:r>
       <w:r>
         <w:rPr>
@@ -1382,25 +1372,7 @@
           <w:sz w:val="24"/>
           <w:szCs w:val="24"/>
         </w:rPr>
-        <w:t xml:space="preserve">Collaboration with USC </w:t>
-      </w:r>
-      <w:proofErr w:type="spellStart"/>
-      <w:r>
-        <w:rPr>
-          <w:rFonts w:ascii="Times New Roman" w:hAnsi="Times New Roman" w:cs="Times New Roman"/>
-          <w:sz w:val="24"/>
-          <w:szCs w:val="24"/>
-        </w:rPr>
-        <w:t>Dornsife</w:t>
-      </w:r>
-      <w:proofErr w:type="spellEnd"/>
-      <w:r>
-        <w:rPr>
-          <w:rFonts w:ascii="Times New Roman" w:hAnsi="Times New Roman" w:cs="Times New Roman"/>
-          <w:sz w:val="24"/>
-          <w:szCs w:val="24"/>
-        </w:rPr>
-        <w:t xml:space="preserve"> and Children’s Hospital of Pittsburg of UPMC. </w:t>
+        <w:t xml:space="preserve">Collaboration with USC Dornsife and Children’s Hospital of Pittsburg of UPMC. </w:t>
       </w:r>
     </w:p>
     <w:p>
@@ -1538,33 +1510,15 @@
           <w:sz w:val="24"/>
           <w:szCs w:val="24"/>
         </w:rPr>
-        <w:t xml:space="preserve">Maxine </w:t>
-      </w:r>
-      <w:proofErr w:type="spellStart"/>
-      <w:r>
-        <w:rPr>
-          <w:rFonts w:ascii="Times New Roman" w:hAnsi="Times New Roman" w:cs="Times New Roman"/>
-          <w:sz w:val="24"/>
-          <w:szCs w:val="24"/>
-        </w:rPr>
-        <w:t>Du</w:t>
-      </w:r>
-      <w:r>
-        <w:rPr>
-          <w:rFonts w:ascii="Times New Roman" w:hAnsi="Times New Roman" w:cs="Times New Roman"/>
-          <w:sz w:val="24"/>
-          <w:szCs w:val="24"/>
-        </w:rPr>
-        <w:t>nitz</w:t>
-      </w:r>
-      <w:proofErr w:type="spellEnd"/>
-      <w:r>
-        <w:rPr>
-          <w:rFonts w:ascii="Times New Roman" w:hAnsi="Times New Roman" w:cs="Times New Roman"/>
-          <w:sz w:val="24"/>
-          <w:szCs w:val="24"/>
-        </w:rPr>
-        <w:t xml:space="preserve"> Neurosurgical Institute, Cedars Sinai Medical Center</w:t>
+        <w:t>Maxine Du</w:t>
+      </w:r>
+      <w:r>
+        <w:rPr>
+          <w:rFonts w:ascii="Times New Roman" w:hAnsi="Times New Roman" w:cs="Times New Roman"/>
+          <w:sz w:val="24"/>
+          <w:szCs w:val="24"/>
+        </w:rPr>
+        <w:t>nitz Neurosurgical Institute, Cedars Sinai Medical Center</w:t>
       </w:r>
     </w:p>
     <w:p>
@@ -1587,33 +1541,7 @@
           <w:sz w:val="24"/>
           <w:szCs w:val="24"/>
         </w:rPr>
-        <w:t xml:space="preserve">Development of </w:t>
-      </w:r>
-      <w:r>
-        <w:rPr>
-          <w:rFonts w:ascii="Times New Roman" w:hAnsi="Times New Roman" w:cs="Times New Roman"/>
-          <w:sz w:val="24"/>
-          <w:szCs w:val="24"/>
-        </w:rPr>
-        <w:t xml:space="preserve">nanoparticles and docking abilities of inorganic molecules to </w:t>
-      </w:r>
-      <w:proofErr w:type="spellStart"/>
-      <w:r>
-        <w:rPr>
-          <w:rFonts w:ascii="Times New Roman" w:hAnsi="Times New Roman" w:cs="Times New Roman"/>
-          <w:sz w:val="24"/>
-          <w:szCs w:val="24"/>
-        </w:rPr>
-        <w:t>neuroreceptors</w:t>
-      </w:r>
-      <w:proofErr w:type="spellEnd"/>
-      <w:r>
-        <w:rPr>
-          <w:rFonts w:ascii="Times New Roman" w:hAnsi="Times New Roman" w:cs="Times New Roman"/>
-          <w:sz w:val="24"/>
-          <w:szCs w:val="24"/>
-        </w:rPr>
-        <w:t>.</w:t>
+        <w:t>Development of nanoparticles and docking abilities of inorganic molecules to neuroreceptors.</w:t>
       </w:r>
     </w:p>
     <w:p>
@@ -1636,23 +1564,7 @@
           <w:sz w:val="24"/>
           <w:szCs w:val="24"/>
         </w:rPr>
-        <w:t>Ran samples through n</w:t>
-      </w:r>
-      <w:r>
-        <w:rPr>
-          <w:rFonts w:ascii="Times New Roman" w:hAnsi="Times New Roman" w:cs="Times New Roman"/>
-          <w:sz w:val="24"/>
-          <w:szCs w:val="24"/>
-        </w:rPr>
-        <w:t>uclear magnetic resonance (NMR) spectroscopy, scanning electron microscope (SEM) im</w:t>
-      </w:r>
-      <w:r>
-        <w:rPr>
-          <w:rFonts w:ascii="Times New Roman" w:hAnsi="Times New Roman" w:cs="Times New Roman"/>
-          <w:sz w:val="24"/>
-          <w:szCs w:val="24"/>
-        </w:rPr>
-        <w:t>aging.</w:t>
+        <w:t>Ran samples through nuclear magnetic resonance (NMR) spectroscopy, scanning electron microscope (SEM) imaging.</w:t>
       </w:r>
     </w:p>
     <w:p>
@@ -1727,28 +1639,10 @@
         <w:br/>
       </w:r>
       <w:r>
-        <w:t xml:space="preserve">MT Borzage, AM Bush, S Choi, AJ </w:t>
-      </w:r>
-      <w:proofErr w:type="spellStart"/>
-      <w:r>
-        <w:t>Nederveen</w:t>
-      </w:r>
-      <w:proofErr w:type="spellEnd"/>
-      <w:r>
-        <w:t xml:space="preserve">, L </w:t>
-      </w:r>
-      <w:proofErr w:type="spellStart"/>
-      <w:r>
-        <w:t>Václavů</w:t>
-      </w:r>
-      <w:proofErr w:type="spellEnd"/>
-      <w:r>
-        <w:t>, TD Coates, and JC Wood</w:t>
+        <w:t>MT Borzage, AM Bush, S Choi, AJ Nederveen, L Václavů, TD Coates, and JC Wood</w:t>
       </w:r>
       <w:r>
         <w:br/>
-      </w:r>
-      <w:r>
         <w:t>Journal of Applied Physiology</w:t>
       </w:r>
       <w:r>
@@ -1798,15 +1692,7 @@
         <w:ind w:left="720"/>
       </w:pPr>
       <w:r>
-        <w:t xml:space="preserve">C Bhushan, JP </w:t>
-      </w:r>
-      <w:proofErr w:type="spellStart"/>
-      <w:r>
-        <w:t>Haldar</w:t>
-      </w:r>
-      <w:proofErr w:type="spellEnd"/>
-      <w:r>
-        <w:t xml:space="preserve">, </w:t>
+        <w:t xml:space="preserve">C Bhushan, JP Haldar, </w:t>
       </w:r>
       <w:r>
         <w:rPr>
@@ -1824,13 +1710,8 @@
         <w:spacing w:before="0" w:beforeAutospacing="0" w:after="0" w:afterAutospacing="0"/>
         <w:ind w:left="720"/>
       </w:pPr>
-      <w:proofErr w:type="spellStart"/>
-      <w:r>
-        <w:t>Neuroimage</w:t>
-      </w:r>
-      <w:proofErr w:type="spellEnd"/>
-      <w:r>
-        <w:t>, 2015, doi:10.1016/j.neuroimage.2015.03.050</w:t>
+      <w:r>
+        <w:t>Neuroimage, 2015, doi:10.1016/j.neuroimage.2015.03.050</w:t>
       </w:r>
       <w:r>
         <w:br/>
@@ -1888,13 +1769,8 @@
           <w:shd w:val="clear" w:color="auto" w:fill="FFFFFF"/>
         </w:rPr>
       </w:pPr>
-      <w:proofErr w:type="spellStart"/>
-      <w:r>
-        <w:t>PLoS</w:t>
-      </w:r>
-      <w:proofErr w:type="spellEnd"/>
-      <w:r>
-        <w:t xml:space="preserve"> One, 2015, doi:10.1371/journal.pone.0130686</w:t>
+      <w:r>
+        <w:t>PLoS One, 2015, doi:10.1371/journal.pone.0130686</w:t>
       </w:r>
     </w:p>
     <w:p>
@@ -1918,16 +1794,11 @@
       </w:hyperlink>
       <w:r>
         <w:br/>
-      </w:r>
-      <w:r>
         <w:t>JL Wisnowski, RC Ceschin, S Choi, VJ Schmithorst, MJ Painter, MD Nelson, S Bluml, and A Panigrahy</w:t>
       </w:r>
       <w:r>
         <w:br/>
-        <w:t>Brain, 2013,</w:t>
-      </w:r>
-      <w:r>
-        <w:t xml:space="preserve"> doi:10.1007/s00234-015-1495-7</w:t>
+        <w:t>Brain, 2013, doi:10.1007/s00234-015-1495-7</w:t>
       </w:r>
       <w:r>
         <w:br/>
@@ -1949,23 +1820,7 @@
             <w:i/>
             <w:color w:val="auto"/>
           </w:rPr>
-          <w:t>Alterations of resting state networks and structural connectivity in relation to the prefrontal and anterior cingulate corte</w:t>
-        </w:r>
-        <w:r>
-          <w:rPr>
-            <w:rStyle w:val="Hyperlink"/>
-            <w:i/>
-            <w:color w:val="auto"/>
-          </w:rPr>
-          <w:t>x</w:t>
-        </w:r>
-        <w:r>
-          <w:rPr>
-            <w:rStyle w:val="Hyperlink"/>
-            <w:i/>
-            <w:color w:val="auto"/>
-          </w:rPr>
-          <w:t xml:space="preserve"> in late prematurity</w:t>
+          <w:t>Alterations of resting state networks and structural connectivity in relation to the prefrontal and anterior cingulate cortex in late prematurity</w:t>
         </w:r>
       </w:hyperlink>
       <w:r>
@@ -1985,14 +1840,9 @@
         <w:t>S Choi</w:t>
       </w:r>
       <w:r>
-        <w:t xml:space="preserve">, R Ceschin, C Bhushan, RM Leahy, </w:t>
-      </w:r>
-      <w:bookmarkStart w:id="0" w:name="_GoBack"/>
-      <w:r>
-        <w:t>P Corby, VJ Schmithorst, A Panigrahy</w:t>
-      </w:r>
-    </w:p>
-    <w:bookmarkEnd w:id="0"/>
+        <w:t>, R Ceschin, C Bhushan, RM Leahy, P Corby, VJ Schmithorst, A Panigrahy</w:t>
+      </w:r>
+    </w:p>
     <w:p>
       <w:pPr>
         <w:pStyle w:val="NormalWeb"/>
@@ -2045,31 +1895,7 @@
         <w:br/>
       </w:r>
       <w:r>
-        <w:t xml:space="preserve">A Habibi, B </w:t>
-      </w:r>
-      <w:proofErr w:type="spellStart"/>
-      <w:r>
-        <w:t>Ilari</w:t>
-      </w:r>
-      <w:proofErr w:type="spellEnd"/>
-      <w:r>
-        <w:t xml:space="preserve">, K </w:t>
-      </w:r>
-      <w:proofErr w:type="spellStart"/>
-      <w:r>
-        <w:t>Crimi</w:t>
-      </w:r>
-      <w:proofErr w:type="spellEnd"/>
-      <w:r>
-        <w:t xml:space="preserve">, M </w:t>
-      </w:r>
-      <w:proofErr w:type="spellStart"/>
-      <w:r>
-        <w:t>Metke</w:t>
-      </w:r>
-      <w:proofErr w:type="spellEnd"/>
-      <w:r>
-        <w:t xml:space="preserve">, J Kaplan, A Joshi, R Leahy, D Shattuck, </w:t>
+        <w:t xml:space="preserve">A Habibi, B Ilari, K Crimi, M Metke, J Kaplan, A Joshi, R Leahy, D Shattuck, </w:t>
       </w:r>
       <w:r>
         <w:rPr>
@@ -2080,42 +1906,13 @@
       <w:r>
         <w:t xml:space="preserve">, B </w:t>
       </w:r>
-      <w:proofErr w:type="spellStart"/>
       <w:r>
         <w:lastRenderedPageBreak/>
-        <w:t>Ficek</w:t>
-      </w:r>
-      <w:proofErr w:type="spellEnd"/>
-      <w:r>
-        <w:t xml:space="preserve">, J </w:t>
-      </w:r>
-      <w:proofErr w:type="spellStart"/>
-      <w:r>
-        <w:t>Haldar</w:t>
-      </w:r>
-      <w:proofErr w:type="spellEnd"/>
-      <w:r>
-        <w:t>, A Damasio, H Damasio</w:t>
+        <w:t>Ficek, J Haldar, A Damasio, H Damasio</w:t>
       </w:r>
       <w:r>
         <w:br/>
-        <w:t xml:space="preserve">Front. Hum. </w:t>
-      </w:r>
-      <w:proofErr w:type="spellStart"/>
-      <w:r>
-        <w:t>Neurosci</w:t>
-      </w:r>
-      <w:proofErr w:type="spellEnd"/>
-      <w:r>
-        <w:t xml:space="preserve">., 2014, </w:t>
-      </w:r>
-      <w:proofErr w:type="spellStart"/>
-      <w:r>
-        <w:t>doi</w:t>
-      </w:r>
-      <w:proofErr w:type="spellEnd"/>
-      <w:r>
-        <w:t>: 10.3389/fnhum.2014.00690</w:t>
+        <w:t>Front. Hum. Neurosci., 2014, doi: 10.3389/fnhum.2014.00690</w:t>
       </w:r>
     </w:p>
     <w:p>
@@ -2232,43 +2029,7 @@
           <w:sz w:val="24"/>
           <w:szCs w:val="24"/>
         </w:rPr>
-        <w:t xml:space="preserve">Y Chai, J </w:t>
-      </w:r>
-      <w:proofErr w:type="spellStart"/>
-      <w:r>
-        <w:rPr>
-          <w:rFonts w:ascii="Times New Roman" w:hAnsi="Times New Roman" w:cs="Times New Roman"/>
-          <w:sz w:val="24"/>
-          <w:szCs w:val="24"/>
-        </w:rPr>
-        <w:t>Coloigner</w:t>
-      </w:r>
-      <w:proofErr w:type="spellEnd"/>
-      <w:r>
-        <w:rPr>
-          <w:rFonts w:ascii="Times New Roman" w:hAnsi="Times New Roman" w:cs="Times New Roman"/>
-          <w:sz w:val="24"/>
-          <w:szCs w:val="24"/>
-        </w:rPr>
-        <w:t xml:space="preserve">, Xiaoping Qu, S Choi, AM Bush, M Borzage, C Vu, N </w:t>
-      </w:r>
-      <w:proofErr w:type="spellStart"/>
-      <w:r>
-        <w:rPr>
-          <w:rFonts w:ascii="Times New Roman" w:hAnsi="Times New Roman" w:cs="Times New Roman"/>
-          <w:sz w:val="24"/>
-          <w:szCs w:val="24"/>
-        </w:rPr>
-        <w:t>Lepore</w:t>
-      </w:r>
-      <w:proofErr w:type="spellEnd"/>
-      <w:r>
-        <w:rPr>
-          <w:rFonts w:ascii="Times New Roman" w:hAnsi="Times New Roman" w:cs="Times New Roman"/>
-          <w:sz w:val="24"/>
-          <w:szCs w:val="24"/>
-        </w:rPr>
-        <w:t>, JC Wood</w:t>
+        <w:t>Y Chai, J Coloigner, Xiaoping Qu, S Choi, AM Bush, M Borzage, C Vu, N Lepore, JC Wood</w:t>
       </w:r>
     </w:p>
     <w:p>
@@ -2290,23 +2051,7 @@
           <w:sz w:val="24"/>
           <w:szCs w:val="24"/>
         </w:rPr>
-        <w:t>11th International Symposium on Medical Information Processing and Analysis (SIPAIM), International Society for Opti</w:t>
-      </w:r>
-      <w:r>
-        <w:rPr>
-          <w:rFonts w:ascii="Times New Roman" w:hAnsi="Times New Roman" w:cs="Times New Roman"/>
-          <w:sz w:val="24"/>
-          <w:szCs w:val="24"/>
-        </w:rPr>
-        <w:t>cs and Photonics, 2015, 968108,</w:t>
-      </w:r>
-      <w:r>
-        <w:rPr>
-          <w:rFonts w:ascii="Times New Roman" w:hAnsi="Times New Roman" w:cs="Times New Roman"/>
-          <w:sz w:val="24"/>
-          <w:szCs w:val="24"/>
-        </w:rPr>
-        <w:t xml:space="preserve"> doi:10.1117/12.2213617</w:t>
+        <w:t>11th International Symposium on Medical Information Processing and Analysis (SIPAIM), International Society for Optics and Photonics, 2015, 968108, doi:10.1117/12.2213617</w:t>
       </w:r>
       <w:r>
         <w:rPr>
@@ -2365,61 +2110,7 @@
           <w:sz w:val="24"/>
           <w:szCs w:val="24"/>
         </w:rPr>
-        <w:t xml:space="preserve">S Choi, AM Bush, M Borzage, A Joshi, J </w:t>
-      </w:r>
-      <w:proofErr w:type="spellStart"/>
-      <w:r>
-        <w:rPr>
-          <w:rFonts w:ascii="Times New Roman" w:hAnsi="Times New Roman" w:cs="Times New Roman"/>
-          <w:sz w:val="24"/>
-          <w:szCs w:val="24"/>
-        </w:rPr>
-        <w:t>Coloigner</w:t>
-      </w:r>
-      <w:proofErr w:type="spellEnd"/>
-      <w:r>
-        <w:rPr>
-          <w:rFonts w:ascii="Times New Roman" w:hAnsi="Times New Roman" w:cs="Times New Roman"/>
-          <w:sz w:val="24"/>
-          <w:szCs w:val="24"/>
-        </w:rPr>
-        <w:t xml:space="preserve">, V </w:t>
-      </w:r>
-      <w:proofErr w:type="spellStart"/>
-      <w:r>
-        <w:rPr>
-          <w:rFonts w:ascii="Times New Roman" w:hAnsi="Times New Roman" w:cs="Times New Roman"/>
-          <w:sz w:val="24"/>
-          <w:szCs w:val="24"/>
-        </w:rPr>
-        <w:t>Rajagopalan</w:t>
-      </w:r>
-      <w:proofErr w:type="spellEnd"/>
-      <w:r>
-        <w:rPr>
-          <w:rFonts w:ascii="Times New Roman" w:hAnsi="Times New Roman" w:cs="Times New Roman"/>
-          <w:sz w:val="24"/>
-          <w:szCs w:val="24"/>
-        </w:rPr>
-        <w:t xml:space="preserve">, N </w:t>
-      </w:r>
-      <w:proofErr w:type="spellStart"/>
-      <w:r>
-        <w:rPr>
-          <w:rFonts w:ascii="Times New Roman" w:hAnsi="Times New Roman" w:cs="Times New Roman"/>
-          <w:sz w:val="24"/>
-          <w:szCs w:val="24"/>
-        </w:rPr>
-        <w:t>Lepore</w:t>
-      </w:r>
-      <w:proofErr w:type="spellEnd"/>
-      <w:r>
-        <w:rPr>
-          <w:rFonts w:ascii="Times New Roman" w:hAnsi="Times New Roman" w:cs="Times New Roman"/>
-          <w:sz w:val="24"/>
-          <w:szCs w:val="24"/>
-        </w:rPr>
-        <w:t>, T Coates, JC Wood</w:t>
+        <w:t>S Choi, AM Bush, M Borzage, A Joshi, J Coloigner, V Rajagopalan, N Lepore, T Coates, JC Wood</w:t>
       </w:r>
       <w:r>
         <w:rPr>
@@ -2801,31 +2492,7 @@
             <w:sz w:val="24"/>
             <w:szCs w:val="24"/>
           </w:rPr>
-          <w:t xml:space="preserve">Altered Glutamatergic </w:t>
-        </w:r>
-        <w:proofErr w:type="spellStart"/>
-        <w:r>
-          <w:rPr>
-            <w:rStyle w:val="Hyperlink"/>
-            <w:rFonts w:ascii="Times New Roman" w:hAnsi="Times New Roman" w:cs="Times New Roman"/>
-            <w:i/>
-            <w:color w:val="auto"/>
-            <w:sz w:val="24"/>
-            <w:szCs w:val="24"/>
-          </w:rPr>
-          <w:t>Fronto</w:t>
-        </w:r>
-        <w:proofErr w:type="spellEnd"/>
-        <w:r>
-          <w:rPr>
-            <w:rStyle w:val="Hyperlink"/>
-            <w:rFonts w:ascii="Times New Roman" w:hAnsi="Times New Roman" w:cs="Times New Roman"/>
-            <w:i/>
-            <w:color w:val="auto"/>
-            <w:sz w:val="24"/>
-            <w:szCs w:val="24"/>
-          </w:rPr>
-          <w:t>-Limbic Network Connectivity in Late Preterm Preadolescents</w:t>
+          <w:t>Altered Glutamatergic Fronto-Limbic Network Connectivity in Late Preterm Preadolescents</w:t>
         </w:r>
       </w:hyperlink>
     </w:p>
@@ -2865,25 +2532,7 @@
           <w:sz w:val="24"/>
           <w:szCs w:val="24"/>
         </w:rPr>
-        <w:t xml:space="preserve">, R Ceschin, N </w:t>
-      </w:r>
-      <w:proofErr w:type="spellStart"/>
-      <w:r>
-        <w:rPr>
-          <w:rFonts w:ascii="Times New Roman" w:hAnsi="Times New Roman" w:cs="Times New Roman"/>
-          <w:sz w:val="24"/>
-          <w:szCs w:val="24"/>
-        </w:rPr>
-        <w:t>Dosenbach</w:t>
-      </w:r>
-      <w:proofErr w:type="spellEnd"/>
-      <w:r>
-        <w:rPr>
-          <w:rFonts w:ascii="Times New Roman" w:hAnsi="Times New Roman" w:cs="Times New Roman"/>
-          <w:sz w:val="24"/>
-          <w:szCs w:val="24"/>
-        </w:rPr>
-        <w:t xml:space="preserve">, S Bluml, VJ </w:t>
+        <w:t xml:space="preserve">, R Ceschin, N Dosenbach, S Bluml, VJ </w:t>
       </w:r>
       <w:r>
         <w:rPr>
@@ -2959,33 +2608,7 @@
             <w:sz w:val="24"/>
             <w:szCs w:val="24"/>
           </w:rPr>
-          <w:t xml:space="preserve">Gingival Inflammation Is Associated With Altered Tissue Microstructure in </w:t>
-        </w:r>
-        <w:proofErr w:type="spellStart"/>
-        <w:r>
-          <w:rPr>
-            <w:rStyle w:val="Hyperlink"/>
-            <w:rFonts w:ascii="Times New Roman" w:hAnsi="Times New Roman" w:cs="Times New Roman"/>
-            <w:bCs/>
-            <w:i/>
-            <w:color w:val="auto"/>
-            <w:sz w:val="24"/>
-            <w:szCs w:val="24"/>
-          </w:rPr>
-          <w:t>Frontolimbic</w:t>
-        </w:r>
-        <w:proofErr w:type="spellEnd"/>
-        <w:r>
-          <w:rPr>
-            <w:rStyle w:val="Hyperlink"/>
-            <w:rFonts w:ascii="Times New Roman" w:hAnsi="Times New Roman" w:cs="Times New Roman"/>
-            <w:bCs/>
-            <w:i/>
-            <w:color w:val="auto"/>
-            <w:sz w:val="24"/>
-            <w:szCs w:val="24"/>
-          </w:rPr>
-          <w:t xml:space="preserve"> Regions and Memory Performance in Otherwise Healthy Preadolescents</w:t>
+          <w:t>Gingival Inflammation Is Associated With Altered Tissue Microstructure in Frontolimbic Regions and Memory Performance in Otherwise Healthy Preadolescents</w:t>
         </w:r>
       </w:hyperlink>
     </w:p>
@@ -3141,15 +2764,7 @@
         <w:t xml:space="preserve">, </w:t>
       </w:r>
       <w:r>
-        <w:t xml:space="preserve">AA Joshi, C Bhushan, DW Shattuck, RM Leahy, H </w:t>
-      </w:r>
-      <w:proofErr w:type="spellStart"/>
-      <w:r>
-        <w:t>Damasio</w:t>
-      </w:r>
-      <w:proofErr w:type="spellEnd"/>
-      <w:r>
-        <w:t>, A Panigrahy and JL Wisnowski</w:t>
+        <w:t>AA Joshi, C Bhushan, DW Shattuck, RM Leahy, H Damasio, A Panigrahy and JL Wisnowski</w:t>
       </w:r>
       <w:r>
         <w:rPr>
@@ -3293,23 +2908,7 @@
         <w:t>S Choi</w:t>
       </w:r>
       <w:r>
-        <w:t xml:space="preserve">, C Bhushan, AA Joshi, K </w:t>
-      </w:r>
-      <w:proofErr w:type="spellStart"/>
-      <w:r>
-        <w:t>Raphel</w:t>
-      </w:r>
-      <w:proofErr w:type="spellEnd"/>
-      <w:r>
-        <w:t xml:space="preserve">, D </w:t>
-      </w:r>
-      <w:proofErr w:type="spellStart"/>
-      <w:r>
-        <w:t>Tranel</w:t>
-      </w:r>
-      <w:proofErr w:type="spellEnd"/>
-      <w:r>
-        <w:t>, DW Shattuck, JP Haldar, RM Leahy, H Damasio, JL Wisnowski</w:t>
+        <w:t>, C Bhushan, AA Joshi, K Raphel, D Tranel, DW Shattuck, JP Haldar, RM Leahy, H Damasio, JL Wisnowski</w:t>
       </w:r>
       <w:r>
         <w:rPr>
@@ -3456,31 +3055,7 @@
         <w:br/>
       </w:r>
       <w:r>
-        <w:t xml:space="preserve">S Choi, AM Bush, M Borzage, A Joshi, J </w:t>
-      </w:r>
-      <w:proofErr w:type="spellStart"/>
-      <w:r>
-        <w:t>Coloigner</w:t>
-      </w:r>
-      <w:proofErr w:type="spellEnd"/>
-      <w:r>
-        <w:t xml:space="preserve">, V </w:t>
-      </w:r>
-      <w:proofErr w:type="spellStart"/>
-      <w:r>
-        <w:t>Rajagopalan</w:t>
-      </w:r>
-      <w:proofErr w:type="spellEnd"/>
-      <w:r>
-        <w:t xml:space="preserve">, N </w:t>
-      </w:r>
-      <w:proofErr w:type="spellStart"/>
-      <w:r>
-        <w:t>Lepore</w:t>
-      </w:r>
-      <w:proofErr w:type="spellEnd"/>
-      <w:r>
-        <w:t>, T Coates, JC Wood</w:t>
+        <w:t>S Choi, AM Bush, M Borzage, A Joshi, J Coloigner, V Rajagopalan, N Lepore, T Coates, JC Wood</w:t>
       </w:r>
       <w:r>
         <w:rPr>
@@ -3547,15 +3122,7 @@
         <w:t xml:space="preserve">, </w:t>
       </w:r>
       <w:r>
-        <w:t xml:space="preserve">AA Joshi, C Bhushan, DW Shattuck, RM Leahy, H </w:t>
-      </w:r>
-      <w:proofErr w:type="spellStart"/>
-      <w:r>
-        <w:t>Damasio</w:t>
-      </w:r>
-      <w:proofErr w:type="spellEnd"/>
-      <w:r>
-        <w:t>, A Panigrahy and JL Wisnowski</w:t>
+        <w:t>AA Joshi, C Bhushan, DW Shattuck, RM Leahy, H Damasio, A Panigrahy and JL Wisnowski</w:t>
       </w:r>
       <w:r>
         <w:rPr>
@@ -3626,23 +3193,7 @@
         <w:t>S Choi</w:t>
       </w:r>
       <w:r>
-        <w:t xml:space="preserve">, C Bhushan, AA Joshi, K </w:t>
-      </w:r>
-      <w:proofErr w:type="spellStart"/>
-      <w:r>
-        <w:t>Raphel</w:t>
-      </w:r>
-      <w:proofErr w:type="spellEnd"/>
-      <w:r>
-        <w:t xml:space="preserve">, D </w:t>
-      </w:r>
-      <w:proofErr w:type="spellStart"/>
-      <w:r>
-        <w:t>Tranel</w:t>
-      </w:r>
-      <w:proofErr w:type="spellEnd"/>
-      <w:r>
-        <w:t>, DW Shattuck, JP Haldar, RM Leahy, H Damasio, JL Wisnowski</w:t>
+        <w:t>, C Bhushan, AA Joshi, K Raphel, D Tranel, DW Shattuck, JP Haldar, RM Leahy, H Damasio, JL Wisnowski</w:t>
       </w:r>
       <w:r>
         <w:rPr>
@@ -3684,37 +3235,15 @@
         <w:rPr>
           <w:color w:val="000000"/>
         </w:rPr>
-        <w:t xml:space="preserve">Platforms: Windows, Mac, </w:t>
-      </w:r>
-      <w:proofErr w:type="gramStart"/>
+        <w:t>Platforms: Windows, Mac, Unix/Linux</w:t>
+      </w:r>
       <w:r>
         <w:rPr>
           <w:color w:val="000000"/>
         </w:rPr>
-        <w:t>Unix</w:t>
-      </w:r>
-      <w:proofErr w:type="gramEnd"/>
-      <w:r>
-        <w:rPr>
-          <w:color w:val="000000"/>
-        </w:rPr>
-        <w:t>/Linux</w:t>
-      </w:r>
-      <w:r>
-        <w:rPr>
-          <w:color w:val="000000"/>
-        </w:rPr>
         <w:br/>
-        <w:t xml:space="preserve">Programming: MATLAB, </w:t>
-      </w:r>
-      <w:proofErr w:type="spellStart"/>
-      <w:r>
-        <w:rPr>
-          <w:color w:val="000000"/>
-        </w:rPr>
-        <w:t>shellscript</w:t>
-      </w:r>
-      <w:proofErr w:type="spellEnd"/>
+        <w:t>Programming: MATLAB, shellscript</w:t>
+      </w:r>
       <w:r>
         <w:rPr>
           <w:color w:val="000000"/>
@@ -3728,28 +3257,12 @@
         </w:rPr>
         <w:t xml:space="preserve">3D Slicer, </w:t>
       </w:r>
-      <w:proofErr w:type="spellStart"/>
       <w:r>
         <w:rPr>
           <w:color w:val="000000"/>
         </w:rPr>
-        <w:t>Trackvis</w:t>
-      </w:r>
-      <w:proofErr w:type="spellEnd"/>
-      <w:r>
-        <w:rPr>
-          <w:color w:val="000000"/>
-        </w:rPr>
-        <w:t xml:space="preserve">, </w:t>
-      </w:r>
-      <w:proofErr w:type="spellStart"/>
-      <w:r>
-        <w:rPr>
-          <w:color w:val="000000"/>
-        </w:rPr>
-        <w:t>MRIcron</w:t>
-      </w:r>
-      <w:proofErr w:type="spellEnd"/>
+        <w:t>Trackvis, MRIcron</w:t>
+      </w:r>
     </w:p>
     <w:p>
       <w:pPr>
@@ -4019,20 +3532,8 @@
           <w:sz w:val="24"/>
           <w:szCs w:val="24"/>
         </w:rPr>
-        <w:t xml:space="preserve">Richard Leahy, </w:t>
-      </w:r>
-      <w:proofErr w:type="spellStart"/>
-      <w:r>
-        <w:rPr>
-          <w:rFonts w:ascii="Times New Roman" w:hAnsi="Times New Roman" w:cs="Times New Roman"/>
-          <w:b/>
-          <w:i/>
-          <w:sz w:val="24"/>
-          <w:szCs w:val="24"/>
-        </w:rPr>
-        <w:t>Ph.D</w:t>
-      </w:r>
-      <w:proofErr w:type="spellEnd"/>
+        <w:t>Richard Leahy, Ph.D</w:t>
+      </w:r>
     </w:p>
     <w:p>
       <w:pPr>
@@ -4271,33 +3772,7 @@
           <w:sz w:val="24"/>
           <w:szCs w:val="24"/>
         </w:rPr>
-        <w:t xml:space="preserve">Dana </w:t>
-      </w:r>
-      <w:proofErr w:type="spellStart"/>
-      <w:r>
-        <w:rPr>
-          <w:rStyle w:val="Strong"/>
-          <w:rFonts w:ascii="Times New Roman" w:hAnsi="Times New Roman" w:cs="Times New Roman"/>
-          <w:b w:val="0"/>
-          <w:bCs w:val="0"/>
-          <w:color w:val="2B2B2B"/>
-          <w:sz w:val="24"/>
-          <w:szCs w:val="24"/>
-        </w:rPr>
-        <w:t>Dornsife</w:t>
-      </w:r>
-      <w:proofErr w:type="spellEnd"/>
-      <w:r>
-        <w:rPr>
-          <w:rStyle w:val="Strong"/>
-          <w:rFonts w:ascii="Times New Roman" w:hAnsi="Times New Roman" w:cs="Times New Roman"/>
-          <w:b w:val="0"/>
-          <w:bCs w:val="0"/>
-          <w:color w:val="2B2B2B"/>
-          <w:sz w:val="24"/>
-          <w:szCs w:val="24"/>
-        </w:rPr>
-        <w:t xml:space="preserve"> Chair in Neuroscience</w:t>
+        <w:t>Dana Dornsife Chair in Neuroscience</w:t>
       </w:r>
       <w:r>
         <w:rPr>
@@ -4536,7 +4011,6 @@
           <w:szCs w:val="24"/>
         </w:rPr>
       </w:pPr>
-      <w:proofErr w:type="spellStart"/>
       <w:r>
         <w:rPr>
           <w:rFonts w:ascii="Times New Roman" w:hAnsi="Times New Roman" w:cs="Times New Roman"/>
@@ -4544,16 +4018,7 @@
           <w:szCs w:val="24"/>
         </w:rPr>
         <w:lastRenderedPageBreak/>
-        <w:t>Dornsife</w:t>
-      </w:r>
-      <w:proofErr w:type="spellEnd"/>
-      <w:r>
-        <w:rPr>
-          <w:rFonts w:ascii="Times New Roman" w:hAnsi="Times New Roman" w:cs="Times New Roman"/>
-          <w:sz w:val="24"/>
-          <w:szCs w:val="24"/>
-        </w:rPr>
-        <w:t> Cognitive Neuroscience Imaging Center,</w:t>
+        <w:t>Dornsife Cognitive Neuroscience Imaging Center,</w:t>
       </w:r>
     </w:p>
     <w:p>
@@ -4632,23 +4097,13 @@
           <w:szCs w:val="24"/>
         </w:rPr>
       </w:pPr>
-      <w:proofErr w:type="spellStart"/>
-      <w:r>
-        <w:rPr>
-          <w:rFonts w:ascii="Times New Roman" w:hAnsi="Times New Roman" w:cs="Times New Roman"/>
-          <w:sz w:val="24"/>
-          <w:szCs w:val="24"/>
-        </w:rPr>
-        <w:t>Childrens</w:t>
-      </w:r>
-      <w:proofErr w:type="spellEnd"/>
-      <w:r>
-        <w:rPr>
-          <w:rFonts w:ascii="Times New Roman" w:hAnsi="Times New Roman" w:cs="Times New Roman"/>
-          <w:sz w:val="24"/>
-          <w:szCs w:val="24"/>
-        </w:rPr>
-        <w:t xml:space="preserve"> </w:t>
+      <w:r>
+        <w:rPr>
+          <w:rFonts w:ascii="Times New Roman" w:hAnsi="Times New Roman" w:cs="Times New Roman"/>
+          <w:sz w:val="24"/>
+          <w:szCs w:val="24"/>
+        </w:rPr>
+        <w:t xml:space="preserve">Childrens </w:t>
       </w:r>
       <w:r>
         <w:rPr>
@@ -5044,7 +4499,7 @@
 </file>
 
 <file path=word/numbering.xml><?xml version="1.0" encoding="utf-8"?>
-<w:numbering xmlns:wpc="http://schemas.microsoft.com/office/word/2010/wordprocessingCanvas" xmlns:mc="http://schemas.openxmlformats.org/markup-compatibility/2006" xmlns:o="urn:schemas-microsoft-com:office:office" xmlns:r="http://schemas.openxmlformats.org/officeDocument/2006/relationships" xmlns:m="http://schemas.openxmlformats.org/officeDocument/2006/math" xmlns:v="urn:schemas-microsoft-com:vml" xmlns:wp14="http://schemas.microsoft.com/office/word/2010/wordprocessingDrawing" xmlns:wp="http://schemas.openxmlformats.org/drawingml/2006/wordprocessingDrawing" xmlns:w10="urn:schemas-microsoft-com:office:word" xmlns:w="http://schemas.openxmlformats.org/wordprocessingml/2006/main" xmlns:w14="http://schemas.microsoft.com/office/word/2010/wordml" xmlns:w15="http://schemas.microsoft.com/office/word/2012/wordml" xmlns:wpg="http://schemas.microsoft.com/office/word/2010/wordprocessingGroup" xmlns:wpi="http://schemas.microsoft.com/office/word/2010/wordprocessingInk" xmlns:wne="http://schemas.microsoft.com/office/word/2006/wordml" xmlns:wps="http://schemas.microsoft.com/office/word/2010/wordprocessingShape" mc:Ignorable="w14 w15 wp14">
+<w:numbering xmlns:wpc="http://schemas.microsoft.com/office/word/2010/wordprocessingCanvas" xmlns:cx="http://schemas.microsoft.com/office/drawing/2014/chartex" xmlns:cx1="http://schemas.microsoft.com/office/drawing/2015/9/8/chartex" xmlns:mc="http://schemas.openxmlformats.org/markup-compatibility/2006" xmlns:o="urn:schemas-microsoft-com:office:office" xmlns:r="http://schemas.openxmlformats.org/officeDocument/2006/relationships" xmlns:m="http://schemas.openxmlformats.org/officeDocument/2006/math" xmlns:v="urn:schemas-microsoft-com:vml" xmlns:wp14="http://schemas.microsoft.com/office/word/2010/wordprocessingDrawing" xmlns:wp="http://schemas.openxmlformats.org/drawingml/2006/wordprocessingDrawing" xmlns:w10="urn:schemas-microsoft-com:office:word" xmlns:w="http://schemas.openxmlformats.org/wordprocessingml/2006/main" xmlns:w14="http://schemas.microsoft.com/office/word/2010/wordml" xmlns:w15="http://schemas.microsoft.com/office/word/2012/wordml" xmlns:w16se="http://schemas.microsoft.com/office/word/2015/wordml/symex" xmlns:wpg="http://schemas.microsoft.com/office/word/2010/wordprocessingGroup" xmlns:wpi="http://schemas.microsoft.com/office/word/2010/wordprocessingInk" xmlns:wne="http://schemas.microsoft.com/office/word/2006/wordml" xmlns:wps="http://schemas.microsoft.com/office/word/2010/wordprocessingShape" mc:Ignorable="w14 w15 w16se wp14">
   <w:abstractNum w:abstractNumId="0" w15:restartNumberingAfterBreak="0">
     <w:nsid w:val="04C94BBD"/>
     <w:multiLevelType w:val="hybridMultilevel"/>
@@ -9309,7 +8764,7 @@
 </file>
 
 <file path=word/styles.xml><?xml version="1.0" encoding="utf-8"?>
-<w:styles xmlns:mc="http://schemas.openxmlformats.org/markup-compatibility/2006" xmlns:r="http://schemas.openxmlformats.org/officeDocument/2006/relationships" xmlns:w="http://schemas.openxmlformats.org/wordprocessingml/2006/main" xmlns:w14="http://schemas.microsoft.com/office/word/2010/wordml" xmlns:w15="http://schemas.microsoft.com/office/word/2012/wordml" mc:Ignorable="w14 w15">
+<w:styles xmlns:mc="http://schemas.openxmlformats.org/markup-compatibility/2006" xmlns:r="http://schemas.openxmlformats.org/officeDocument/2006/relationships" xmlns:w="http://schemas.openxmlformats.org/wordprocessingml/2006/main" xmlns:w14="http://schemas.microsoft.com/office/word/2010/wordml" xmlns:w15="http://schemas.microsoft.com/office/word/2012/wordml" xmlns:w16se="http://schemas.microsoft.com/office/word/2015/wordml/symex" mc:Ignorable="w14 w15 w16se">
   <w:docDefaults>
     <w:rPrDefault>
       <w:rPr>
@@ -10697,7 +10152,7 @@
 </file>
 
 <file path=customXml/itemProps1.xml><?xml version="1.0" encoding="utf-8"?>
-<ds:datastoreItem xmlns:ds="http://schemas.openxmlformats.org/officeDocument/2006/customXml" ds:itemID="{F40BDA8C-3314-40B0-9D2C-AF442C3A793E}">
+<ds:datastoreItem xmlns:ds="http://schemas.openxmlformats.org/officeDocument/2006/customXml" ds:itemID="{FF27365E-083C-444E-AFFA-478938798745}">
   <ds:schemaRefs>
     <ds:schemaRef ds:uri="http://schemas.openxmlformats.org/officeDocument/2006/bibliography"/>
   </ds:schemaRefs>

</xml_diff>